<commit_message>
gitignore + Diagram + ca1
</commit_message>
<xml_diff>
--- a/POOCA1.docx
+++ b/POOCA1.docx
@@ -70,20 +70,23 @@
         <w:rPr>
           <w:sz w:val="24"/>
           <w:szCs w:val="24"/>
-        </w:rPr>
-      </w:pPr>
-      <w:r>
-        <w:rPr>
-          <w:sz w:val="24"/>
-          <w:szCs w:val="24"/>
-        </w:rPr>
-        <w:t xml:space="preserve">J’ai commencé le projet par suivre des tutoriels sur </w:t>
+          <w:lang w:val="en-US"/>
+        </w:rPr>
+      </w:pPr>
+      <w:r>
+        <w:rPr>
+          <w:sz w:val="24"/>
+          <w:szCs w:val="24"/>
+          <w:lang w:val="en-US"/>
+        </w:rPr>
+        <w:t xml:space="preserve">I started the project by following tutorials on </w:t>
       </w:r>
       <w:proofErr w:type="spellStart"/>
       <w:r>
         <w:rPr>
           <w:sz w:val="24"/>
           <w:szCs w:val="24"/>
+          <w:lang w:val="en-US"/>
         </w:rPr>
         <w:t>Youtube</w:t>
       </w:r>
@@ -92,138 +95,102 @@
         <w:rPr>
           <w:sz w:val="24"/>
           <w:szCs w:val="24"/>
-        </w:rPr>
-        <w:t xml:space="preserve"> pour mieux comprendre comment faire un projet de ce type. Pendant ce temps de travail j’ai </w:t>
-      </w:r>
-      <w:r>
-        <w:rPr>
-          <w:sz w:val="24"/>
-          <w:szCs w:val="24"/>
-        </w:rPr>
-        <w:t>créé</w:t>
-      </w:r>
-      <w:r>
-        <w:rPr>
-          <w:sz w:val="24"/>
-          <w:szCs w:val="24"/>
-        </w:rPr>
-        <w:t xml:space="preserve"> mes premiers </w:t>
+          <w:lang w:val="en-US"/>
+        </w:rPr>
+        <w:t xml:space="preserve"> to better understand how to do a project of this type. During this working </w:t>
+      </w:r>
+      <w:r>
+        <w:rPr>
+          <w:sz w:val="24"/>
+          <w:szCs w:val="24"/>
+          <w:lang w:val="en-US"/>
+        </w:rPr>
+        <w:t>time,</w:t>
+      </w:r>
+      <w:r>
+        <w:rPr>
+          <w:sz w:val="24"/>
+          <w:szCs w:val="24"/>
+          <w:lang w:val="en-US"/>
+        </w:rPr>
+        <w:t xml:space="preserve"> I created my first models, controllers and views. I did the basics with a class: </w:t>
       </w:r>
       <w:proofErr w:type="spellStart"/>
       <w:r>
         <w:rPr>
           <w:sz w:val="24"/>
           <w:szCs w:val="24"/>
-        </w:rPr>
-        <w:t>models</w:t>
+          <w:lang w:val="en-US"/>
+        </w:rPr>
+        <w:t>AppUser</w:t>
       </w:r>
       <w:proofErr w:type="spellEnd"/>
       <w:r>
         <w:rPr>
           <w:sz w:val="24"/>
           <w:szCs w:val="24"/>
-        </w:rPr>
-        <w:t xml:space="preserve">, </w:t>
+          <w:lang w:val="en-US"/>
+        </w:rPr>
+        <w:t xml:space="preserve">, Transaction and </w:t>
       </w:r>
       <w:proofErr w:type="spellStart"/>
       <w:r>
         <w:rPr>
           <w:sz w:val="24"/>
           <w:szCs w:val="24"/>
-        </w:rPr>
-        <w:t>controllers</w:t>
+          <w:lang w:val="en-US"/>
+        </w:rPr>
+        <w:t>BankAccount</w:t>
       </w:r>
       <w:proofErr w:type="spellEnd"/>
       <w:r>
         <w:rPr>
           <w:sz w:val="24"/>
           <w:szCs w:val="24"/>
-        </w:rPr>
-        <w:t xml:space="preserve"> et </w:t>
-      </w:r>
-      <w:proofErr w:type="spellStart"/>
-      <w:r>
-        <w:rPr>
-          <w:sz w:val="24"/>
-          <w:szCs w:val="24"/>
-        </w:rPr>
-        <w:t>views</w:t>
-      </w:r>
-      <w:proofErr w:type="spellEnd"/>
-      <w:r>
-        <w:rPr>
-          <w:sz w:val="24"/>
-          <w:szCs w:val="24"/>
-        </w:rPr>
-        <w:t xml:space="preserve">. J’ai fait les bases avec une classe : </w:t>
-      </w:r>
-      <w:proofErr w:type="spellStart"/>
-      <w:r>
-        <w:rPr>
-          <w:sz w:val="24"/>
-          <w:szCs w:val="24"/>
-        </w:rPr>
-        <w:t>AppUser</w:t>
-      </w:r>
-      <w:proofErr w:type="spellEnd"/>
-      <w:r>
-        <w:rPr>
-          <w:sz w:val="24"/>
-          <w:szCs w:val="24"/>
-        </w:rPr>
-        <w:t xml:space="preserve">, Transaction et </w:t>
-      </w:r>
-      <w:proofErr w:type="spellStart"/>
-      <w:r>
-        <w:rPr>
-          <w:sz w:val="24"/>
-          <w:szCs w:val="24"/>
-        </w:rPr>
-        <w:t>BankAccount</w:t>
-      </w:r>
-      <w:proofErr w:type="spellEnd"/>
-      <w:r>
-        <w:rPr>
-          <w:sz w:val="24"/>
-          <w:szCs w:val="24"/>
-        </w:rPr>
-        <w:t xml:space="preserve"> ainsi que des enumérateurs pour les types de transactions et de </w:t>
-      </w:r>
-      <w:r>
-        <w:rPr>
-          <w:sz w:val="24"/>
-          <w:szCs w:val="24"/>
-        </w:rPr>
-        <w:t>compte bancaire</w:t>
-      </w:r>
-      <w:r>
-        <w:rPr>
-          <w:sz w:val="24"/>
-          <w:szCs w:val="24"/>
-        </w:rPr>
-        <w:t xml:space="preserve">. </w:t>
-      </w:r>
-    </w:p>
-    <w:p>
-      <w:pPr>
-        <w:rPr>
-          <w:sz w:val="24"/>
-          <w:szCs w:val="24"/>
-        </w:rPr>
-      </w:pPr>
-      <w:r>
-        <w:rPr>
-          <w:sz w:val="24"/>
-          <w:szCs w:val="24"/>
-        </w:rPr>
-        <w:t xml:space="preserve">Pour cela j’ai créé plusieurs </w:t>
-      </w:r>
-      <w:r>
-        <w:rPr>
-          <w:sz w:val="24"/>
-          <w:szCs w:val="24"/>
-        </w:rPr>
-        <w:t>dossiers :</w:t>
+          <w:lang w:val="en-US"/>
+        </w:rPr>
+        <w:t xml:space="preserve"> as well as enumerators for transaction </w:t>
+      </w:r>
+      <w:r>
+        <w:rPr>
+          <w:sz w:val="24"/>
+          <w:szCs w:val="24"/>
+          <w:lang w:val="en-US"/>
+        </w:rPr>
+        <w:t xml:space="preserve">types </w:t>
+      </w:r>
+      <w:r>
+        <w:rPr>
+          <w:sz w:val="24"/>
+          <w:szCs w:val="24"/>
+          <w:lang w:val="en-US"/>
+        </w:rPr>
+        <w:t>and bank account types.</w:t>
+      </w:r>
+    </w:p>
+    <w:p>
+      <w:pPr>
+        <w:rPr>
+          <w:sz w:val="24"/>
+          <w:szCs w:val="24"/>
+          <w:lang w:val="en-US"/>
+        </w:rPr>
+      </w:pPr>
+      <w:r>
+        <w:rPr>
+          <w:sz w:val="24"/>
+          <w:szCs w:val="24"/>
+          <w:lang w:val="en-US"/>
+        </w:rPr>
+        <w:t>For this, I created multiple folders</w:t>
+      </w:r>
+      <w:r>
+        <w:rPr>
+          <w:sz w:val="24"/>
+          <w:szCs w:val="24"/>
+          <w:lang w:val="en-US"/>
+        </w:rPr>
+        <w:t>:</w:t>
       </w:r>
     </w:p>
     <w:p>
@@ -236,33 +203,101 @@
         <w:rPr>
           <w:sz w:val="24"/>
           <w:szCs w:val="24"/>
-        </w:rPr>
-      </w:pPr>
+          <w:lang w:val="en-US"/>
+        </w:rPr>
+      </w:pPr>
+      <w:r>
+        <w:rPr>
+          <w:sz w:val="24"/>
+          <w:szCs w:val="24"/>
+          <w:lang w:val="en-US"/>
+        </w:rPr>
+        <w:t xml:space="preserve">Models </w:t>
+      </w:r>
+      <w:r>
+        <w:rPr>
+          <w:sz w:val="24"/>
+          <w:szCs w:val="24"/>
+          <w:lang w:val="en-US"/>
+        </w:rPr>
+        <w:t xml:space="preserve">which </w:t>
+      </w:r>
+      <w:r>
+        <w:rPr>
+          <w:sz w:val="24"/>
+          <w:szCs w:val="24"/>
+          <w:lang w:val="en-US"/>
+        </w:rPr>
+        <w:t>contain</w:t>
+      </w:r>
+      <w:r>
+        <w:rPr>
+          <w:sz w:val="24"/>
+          <w:szCs w:val="24"/>
+          <w:lang w:val="en-US"/>
+        </w:rPr>
+        <w:t xml:space="preserve"> all the</w:t>
+      </w:r>
+      <w:r>
+        <w:rPr>
+          <w:sz w:val="24"/>
+          <w:szCs w:val="24"/>
+          <w:lang w:val="en-US"/>
+        </w:rPr>
+        <w:t xml:space="preserve"> models</w:t>
+      </w:r>
+      <w:r>
+        <w:rPr>
+          <w:sz w:val="24"/>
+          <w:szCs w:val="24"/>
+          <w:lang w:val="en-US"/>
+        </w:rPr>
+        <w:t xml:space="preserve"> (</w:t>
+      </w:r>
       <w:proofErr w:type="spellStart"/>
       <w:r>
         <w:rPr>
           <w:sz w:val="24"/>
           <w:szCs w:val="24"/>
-        </w:rPr>
-        <w:t>Models</w:t>
+          <w:lang w:val="en-US"/>
+        </w:rPr>
+        <w:t>AppUser</w:t>
       </w:r>
       <w:proofErr w:type="spellEnd"/>
       <w:r>
         <w:rPr>
           <w:sz w:val="24"/>
           <w:szCs w:val="24"/>
-        </w:rPr>
-        <w:t xml:space="preserve"> qui contient tous les </w:t>
+          <w:lang w:val="en-US"/>
+        </w:rPr>
+        <w:t xml:space="preserve">, </w:t>
       </w:r>
       <w:proofErr w:type="spellStart"/>
       <w:r>
         <w:rPr>
           <w:sz w:val="24"/>
           <w:szCs w:val="24"/>
-        </w:rPr>
-        <w:t>models</w:t>
+          <w:lang w:val="en-US"/>
+        </w:rPr>
+        <w:t>BankAccount</w:t>
       </w:r>
       <w:proofErr w:type="spellEnd"/>
+      <w:r>
+        <w:rPr>
+          <w:sz w:val="24"/>
+          <w:szCs w:val="24"/>
+          <w:lang w:val="en-US"/>
+        </w:rPr>
+        <w:t xml:space="preserve"> and Transaction</w:t>
+      </w:r>
+      <w:r>
+        <w:rPr>
+          <w:sz w:val="24"/>
+          <w:szCs w:val="24"/>
+          <w:lang w:val="en-US"/>
+        </w:rPr>
+        <w:t>)</w:t>
+      </w:r>
     </w:p>
     <w:p>
       <w:pPr>
@@ -274,202 +309,57 @@
         <w:rPr>
           <w:sz w:val="24"/>
           <w:szCs w:val="24"/>
-        </w:rPr>
-      </w:pPr>
-      <w:r>
-        <w:rPr>
-          <w:sz w:val="24"/>
-          <w:szCs w:val="24"/>
-        </w:rPr>
-        <w:t xml:space="preserve">Data avec un dossier </w:t>
-      </w:r>
-      <w:proofErr w:type="spellStart"/>
-      <w:r>
-        <w:rPr>
-          <w:sz w:val="24"/>
-          <w:szCs w:val="24"/>
-        </w:rPr>
-        <w:t>Enum</w:t>
-      </w:r>
-      <w:proofErr w:type="spellEnd"/>
-      <w:r>
-        <w:rPr>
-          <w:sz w:val="24"/>
-          <w:szCs w:val="24"/>
-        </w:rPr>
-        <w:t xml:space="preserve"> qui contient tous les </w:t>
-      </w:r>
-      <w:r>
-        <w:rPr>
-          <w:sz w:val="24"/>
-          <w:szCs w:val="24"/>
-        </w:rPr>
-        <w:t>enumérateurs</w:t>
-      </w:r>
-    </w:p>
-    <w:p>
-      <w:pPr>
-        <w:rPr>
-          <w:sz w:val="24"/>
-          <w:szCs w:val="24"/>
-        </w:rPr>
-      </w:pPr>
-      <w:r>
-        <w:rPr>
-          <w:sz w:val="24"/>
-          <w:szCs w:val="24"/>
-        </w:rPr>
-        <w:t>J’ai également créé le contexte de ma base de données</w:t>
-      </w:r>
-      <w:r>
-        <w:rPr>
-          <w:sz w:val="24"/>
-          <w:szCs w:val="24"/>
-        </w:rPr>
-        <w:t xml:space="preserve"> et </w:t>
-      </w:r>
-      <w:r>
-        <w:rPr>
-          <w:sz w:val="24"/>
-          <w:szCs w:val="24"/>
-        </w:rPr>
-        <w:t>une</w:t>
-      </w:r>
-      <w:r>
-        <w:rPr>
-          <w:sz w:val="24"/>
-          <w:szCs w:val="24"/>
-        </w:rPr>
-        <w:t xml:space="preserve"> </w:t>
-      </w:r>
-      <w:proofErr w:type="spellStart"/>
-      <w:r>
-        <w:rPr>
-          <w:sz w:val="24"/>
-          <w:szCs w:val="24"/>
-        </w:rPr>
-        <w:t>seed</w:t>
-      </w:r>
-      <w:proofErr w:type="spellEnd"/>
-      <w:r>
-        <w:rPr>
-          <w:sz w:val="24"/>
-          <w:szCs w:val="24"/>
-        </w:rPr>
-        <w:t xml:space="preserve"> </w:t>
-      </w:r>
-      <w:r>
-        <w:rPr>
-          <w:sz w:val="24"/>
-          <w:szCs w:val="24"/>
-        </w:rPr>
-        <w:t>pour celle-ci</w:t>
-      </w:r>
-      <w:r>
-        <w:rPr>
-          <w:sz w:val="24"/>
-          <w:szCs w:val="24"/>
-        </w:rPr>
-        <w:t xml:space="preserve"> (</w:t>
-      </w:r>
-      <w:r>
-        <w:rPr>
-          <w:sz w:val="24"/>
-          <w:szCs w:val="24"/>
-        </w:rPr>
-        <w:t xml:space="preserve">ce qui </w:t>
-      </w:r>
-      <w:r>
-        <w:rPr>
-          <w:sz w:val="24"/>
-          <w:szCs w:val="24"/>
-        </w:rPr>
-        <w:t xml:space="preserve">m’a permis de tester plus simplement mon application) </w:t>
-      </w:r>
-      <w:r>
-        <w:rPr>
-          <w:sz w:val="24"/>
-          <w:szCs w:val="24"/>
-        </w:rPr>
-        <w:t xml:space="preserve">et </w:t>
-      </w:r>
-      <w:r>
-        <w:rPr>
-          <w:sz w:val="24"/>
-          <w:szCs w:val="24"/>
-        </w:rPr>
-        <w:t xml:space="preserve">je les ai </w:t>
-      </w:r>
-      <w:r>
-        <w:rPr>
-          <w:sz w:val="24"/>
-          <w:szCs w:val="24"/>
-        </w:rPr>
-        <w:t>rangés</w:t>
-      </w:r>
-      <w:r>
-        <w:rPr>
-          <w:sz w:val="24"/>
-          <w:szCs w:val="24"/>
-        </w:rPr>
-        <w:t xml:space="preserve"> dans le dossier Data.</w:t>
-      </w:r>
-      <w:r>
-        <w:rPr>
-          <w:sz w:val="24"/>
-          <w:szCs w:val="24"/>
-        </w:rPr>
-        <w:t xml:space="preserve"> </w:t>
-      </w:r>
-      <w:r>
-        <w:rPr>
-          <w:sz w:val="24"/>
-          <w:szCs w:val="24"/>
-        </w:rPr>
-        <w:t>J’ai aussi</w:t>
-      </w:r>
-      <w:r>
-        <w:rPr>
-          <w:sz w:val="24"/>
-          <w:szCs w:val="24"/>
-        </w:rPr>
-        <w:t xml:space="preserve"> fait des schémas pour pouvoir avoir une idée de comment agencer les différentes classes</w:t>
-      </w:r>
-      <w:r>
-        <w:rPr>
-          <w:sz w:val="24"/>
-          <w:szCs w:val="24"/>
-        </w:rPr>
-        <w:t>, v</w:t>
-      </w:r>
-      <w:r>
-        <w:rPr>
-          <w:sz w:val="24"/>
-          <w:szCs w:val="24"/>
-        </w:rPr>
-        <w:t xml:space="preserve">oilà </w:t>
-      </w:r>
-      <w:r>
-        <w:rPr>
-          <w:sz w:val="24"/>
-          <w:szCs w:val="24"/>
-        </w:rPr>
-        <w:t xml:space="preserve">donc </w:t>
-      </w:r>
-      <w:r>
-        <w:rPr>
-          <w:sz w:val="24"/>
-          <w:szCs w:val="24"/>
-        </w:rPr>
-        <w:t>comment je voyais l’agencement des 3 premières classes au départ :</w:t>
-      </w:r>
-      <w:r>
-        <w:rPr>
-          <w:noProof/>
-          <w:sz w:val="24"/>
-          <w:szCs w:val="24"/>
-        </w:rPr>
-        <w:t xml:space="preserve"> </w:t>
+          <w:lang w:val="en-US"/>
+        </w:rPr>
+      </w:pPr>
+      <w:r>
+        <w:rPr>
+          <w:sz w:val="24"/>
+          <w:szCs w:val="24"/>
+          <w:lang w:val="en-US"/>
+        </w:rPr>
+        <w:t xml:space="preserve">Data </w:t>
+      </w:r>
+      <w:r>
+        <w:rPr>
+          <w:sz w:val="24"/>
+          <w:szCs w:val="24"/>
+          <w:lang w:val="en-US"/>
+        </w:rPr>
+        <w:t>with an Enum folder w</w:t>
+      </w:r>
+      <w:r>
+        <w:rPr>
+          <w:sz w:val="24"/>
+          <w:szCs w:val="24"/>
+          <w:lang w:val="en-US"/>
+        </w:rPr>
+        <w:t>h</w:t>
+      </w:r>
+      <w:r>
+        <w:rPr>
+          <w:sz w:val="24"/>
+          <w:szCs w:val="24"/>
+          <w:lang w:val="en-US"/>
+        </w:rPr>
+        <w:t>ich contains all the enumerators</w:t>
+      </w:r>
+    </w:p>
+    <w:p>
+      <w:pPr>
+        <w:rPr>
+          <w:sz w:val="24"/>
+          <w:szCs w:val="24"/>
+          <w:lang w:val="en-US"/>
+        </w:rPr>
+      </w:pPr>
+      <w:r>
+        <w:rPr>
+          <w:sz w:val="24"/>
+          <w:szCs w:val="24"/>
+          <w:lang w:val="en-US"/>
+        </w:rPr>
+        <w:t>I also created the context of my database and a seed for it (which allowed me to test my application more simply) and I stored them in the Data folder. I also made diagrams to be able to have an idea of how to arrange the different classes, so this is how I saw the layout of the first 3 classes at the start:</w:t>
       </w:r>
       <w:r>
         <w:rPr>
@@ -532,64 +422,41 @@
         <w:rPr>
           <w:sz w:val="24"/>
           <w:szCs w:val="24"/>
-        </w:rPr>
-      </w:pPr>
-      <w:r>
-        <w:rPr>
-          <w:sz w:val="24"/>
-          <w:szCs w:val="24"/>
-        </w:rPr>
-        <w:t xml:space="preserve">Au tout départ je n’ai pas implémenté le fait d’avoir des comptes (utilisateurs et administrateur). Je voulais d’abord </w:t>
-      </w:r>
-      <w:r>
-        <w:rPr>
-          <w:sz w:val="24"/>
-          <w:szCs w:val="24"/>
-        </w:rPr>
-        <w:t>me</w:t>
-      </w:r>
-      <w:r>
-        <w:rPr>
-          <w:sz w:val="24"/>
-          <w:szCs w:val="24"/>
-        </w:rPr>
-        <w:t xml:space="preserve"> concentrer sur la structure c’est-à-dire créer des comptes bancaires</w:t>
-      </w:r>
-      <w:r>
-        <w:rPr>
-          <w:sz w:val="24"/>
-          <w:szCs w:val="24"/>
-        </w:rPr>
-        <w:t xml:space="preserve"> et </w:t>
-      </w:r>
-      <w:r>
-        <w:rPr>
-          <w:sz w:val="24"/>
-          <w:szCs w:val="24"/>
-        </w:rPr>
-        <w:t>les afficher, de même pour les transactions.</w:t>
-      </w:r>
-      <w:r>
-        <w:rPr>
-          <w:sz w:val="24"/>
-          <w:szCs w:val="24"/>
-        </w:rPr>
-        <w:t xml:space="preserve"> </w:t>
-      </w:r>
-    </w:p>
-    <w:p>
-      <w:pPr>
-        <w:rPr>
-          <w:sz w:val="24"/>
-          <w:szCs w:val="24"/>
-        </w:rPr>
-      </w:pPr>
-      <w:r>
-        <w:rPr>
-          <w:sz w:val="24"/>
-          <w:szCs w:val="24"/>
-        </w:rPr>
-        <w:t>Mon application à ce stade ressemblait à cela :</w:t>
+          <w:lang w:val="en-US"/>
+        </w:rPr>
+      </w:pPr>
+      <w:r>
+        <w:rPr>
+          <w:sz w:val="24"/>
+          <w:szCs w:val="24"/>
+          <w:lang w:val="en-US"/>
+        </w:rPr>
+        <w:t>At the very beginning I did not implement having accounts (users and administrator). I first wanted to focus on the structure, i.e. creating bank accounts and displaying them, the same for transactions.</w:t>
+      </w:r>
+    </w:p>
+    <w:p>
+      <w:pPr>
+        <w:rPr>
+          <w:sz w:val="24"/>
+          <w:szCs w:val="24"/>
+          <w:lang w:val="en-US"/>
+        </w:rPr>
+      </w:pPr>
+      <w:r>
+        <w:rPr>
+          <w:sz w:val="24"/>
+          <w:szCs w:val="24"/>
+          <w:lang w:val="en-US"/>
+        </w:rPr>
+        <w:t>My application at this point looked like this</w:t>
+      </w:r>
+      <w:r>
+        <w:rPr>
+          <w:sz w:val="24"/>
+          <w:szCs w:val="24"/>
+          <w:lang w:val="en-US"/>
+        </w:rPr>
+        <w:t>:</w:t>
       </w:r>
     </w:p>
     <w:p>
@@ -602,37 +469,40 @@
         <w:rPr>
           <w:sz w:val="24"/>
           <w:szCs w:val="24"/>
-        </w:rPr>
-      </w:pPr>
-      <w:r>
-        <w:rPr>
-          <w:sz w:val="24"/>
-          <w:szCs w:val="24"/>
-        </w:rPr>
-        <w:t xml:space="preserve">Une page </w:t>
-      </w:r>
-      <w:proofErr w:type="spellStart"/>
-      <w:r>
-        <w:rPr>
-          <w:sz w:val="24"/>
-          <w:szCs w:val="24"/>
-        </w:rPr>
-        <w:t>accounts</w:t>
-      </w:r>
-      <w:proofErr w:type="spellEnd"/>
-      <w:r>
-        <w:rPr>
-          <w:sz w:val="24"/>
-          <w:szCs w:val="24"/>
-        </w:rPr>
-        <w:t xml:space="preserve"> ou l’on pouvait accéder à tous les comptes bancaires créer. </w:t>
-      </w:r>
-    </w:p>
-    <w:p>
-      <w:pPr>
-        <w:rPr>
-          <w:sz w:val="24"/>
-          <w:szCs w:val="24"/>
+          <w:lang w:val="en-US"/>
+        </w:rPr>
+      </w:pPr>
+      <w:r>
+        <w:rPr>
+          <w:sz w:val="24"/>
+          <w:szCs w:val="24"/>
+          <w:lang w:val="en-US"/>
+        </w:rPr>
+        <w:t xml:space="preserve">An accounts page where you could access </w:t>
+      </w:r>
+      <w:r>
+        <w:rPr>
+          <w:sz w:val="24"/>
+          <w:szCs w:val="24"/>
+          <w:lang w:val="en-US"/>
+        </w:rPr>
+        <w:t xml:space="preserve">to </w:t>
+      </w:r>
+      <w:r>
+        <w:rPr>
+          <w:sz w:val="24"/>
+          <w:szCs w:val="24"/>
+          <w:lang w:val="en-US"/>
+        </w:rPr>
+        <w:t>all the bank accounts created.</w:t>
+      </w:r>
+    </w:p>
+    <w:p>
+      <w:pPr>
+        <w:rPr>
+          <w:sz w:val="24"/>
+          <w:szCs w:val="24"/>
+          <w:lang w:val="en-US"/>
         </w:rPr>
       </w:pPr>
     </w:p>
@@ -697,37 +567,24 @@
         <w:rPr>
           <w:sz w:val="24"/>
           <w:szCs w:val="24"/>
-        </w:rPr>
-      </w:pPr>
-      <w:r>
-        <w:rPr>
-          <w:sz w:val="24"/>
-          <w:szCs w:val="24"/>
-        </w:rPr>
-        <w:t xml:space="preserve">Le bouton détail de la page </w:t>
-      </w:r>
-      <w:proofErr w:type="spellStart"/>
-      <w:r>
-        <w:rPr>
-          <w:sz w:val="24"/>
-          <w:szCs w:val="24"/>
-        </w:rPr>
-        <w:t>Accounts</w:t>
-      </w:r>
-      <w:proofErr w:type="spellEnd"/>
-      <w:r>
-        <w:rPr>
-          <w:sz w:val="24"/>
-          <w:szCs w:val="24"/>
-        </w:rPr>
-        <w:t xml:space="preserve"> menait vers plus de précision sur le compte en question avec un historique des transactions du compte choisi.</w:t>
-      </w:r>
-    </w:p>
-    <w:p>
-      <w:pPr>
-        <w:rPr>
-          <w:sz w:val="24"/>
-          <w:szCs w:val="24"/>
+          <w:lang w:val="en-US"/>
+        </w:rPr>
+      </w:pPr>
+      <w:r>
+        <w:rPr>
+          <w:sz w:val="24"/>
+          <w:szCs w:val="24"/>
+          <w:lang w:val="en-US"/>
+        </w:rPr>
+        <w:t>The detail button on the Accounts page led to more details on the account in question with a history of transactions for the chosen account.</w:t>
+      </w:r>
+    </w:p>
+    <w:p>
+      <w:pPr>
+        <w:rPr>
+          <w:sz w:val="24"/>
+          <w:szCs w:val="24"/>
+          <w:lang w:val="en-US"/>
         </w:rPr>
       </w:pPr>
       <w:r>
@@ -783,21 +640,24 @@
         <w:rPr>
           <w:sz w:val="24"/>
           <w:szCs w:val="24"/>
-        </w:rPr>
-      </w:pPr>
-      <w:r>
-        <w:rPr>
-          <w:sz w:val="24"/>
-          <w:szCs w:val="24"/>
-        </w:rPr>
-        <w:t>La page Historic permettait de voir toutes les transactions faites peu importe le compte concerné.</w:t>
-      </w:r>
-    </w:p>
-    <w:p>
-      <w:pPr>
-        <w:rPr>
-          <w:sz w:val="24"/>
-          <w:szCs w:val="24"/>
+          <w:lang w:val="en-US"/>
+        </w:rPr>
+      </w:pPr>
+      <w:r>
+        <w:rPr>
+          <w:sz w:val="24"/>
+          <w:szCs w:val="24"/>
+          <w:lang w:val="en-US"/>
+        </w:rPr>
+        <w:t>The Historic page allowed you to see all transactions made regardless of the account concerned.</w:t>
+      </w:r>
+    </w:p>
+    <w:p>
+      <w:pPr>
+        <w:rPr>
+          <w:sz w:val="24"/>
+          <w:szCs w:val="24"/>
+          <w:lang w:val="en-US"/>
         </w:rPr>
       </w:pPr>
       <w:r>
@@ -853,28 +713,46 @@
         <w:rPr>
           <w:sz w:val="24"/>
           <w:szCs w:val="24"/>
-        </w:rPr>
-      </w:pPr>
-      <w:r>
-        <w:rPr>
-          <w:sz w:val="24"/>
-          <w:szCs w:val="24"/>
-        </w:rPr>
-        <w:t>Et enfin il était aussi possible d’ajouter une nouvelle transaction depuis la page Historic.</w:t>
-      </w:r>
-    </w:p>
-    <w:p>
-      <w:pPr>
-        <w:rPr>
-          <w:sz w:val="24"/>
-          <w:szCs w:val="24"/>
+          <w:lang w:val="en-US"/>
+        </w:rPr>
+      </w:pPr>
+      <w:r>
+        <w:rPr>
+          <w:sz w:val="24"/>
+          <w:szCs w:val="24"/>
+          <w:lang w:val="en-US"/>
+        </w:rPr>
+        <w:t xml:space="preserve">And </w:t>
+      </w:r>
+      <w:r>
+        <w:rPr>
+          <w:sz w:val="24"/>
+          <w:szCs w:val="24"/>
+          <w:lang w:val="en-US"/>
+        </w:rPr>
+        <w:t>finally,</w:t>
+      </w:r>
+      <w:r>
+        <w:rPr>
+          <w:sz w:val="24"/>
+          <w:szCs w:val="24"/>
+          <w:lang w:val="en-US"/>
+        </w:rPr>
+        <w:t xml:space="preserve"> it was also possible to add a new transaction from the Historic page.</w:t>
+      </w:r>
+    </w:p>
+    <w:p>
+      <w:pPr>
+        <w:jc w:val="center"/>
+        <w:rPr>
+          <w:sz w:val="24"/>
+          <w:szCs w:val="24"/>
+          <w:lang w:val="en-US"/>
         </w:rPr>
       </w:pPr>
       <w:r>
         <w:rPr>
           <w:noProof/>
-          <w:sz w:val="24"/>
-          <w:szCs w:val="24"/>
         </w:rPr>
         <w:drawing>
           <wp:inline distT="0" distB="0" distL="0" distR="0" wp14:anchorId="6BB54A5C" wp14:editId="524BC538">
@@ -918,114 +796,103 @@
         <w:rPr>
           <w:sz w:val="24"/>
           <w:szCs w:val="24"/>
-        </w:rPr>
-      </w:pPr>
-    </w:p>
-    <w:p>
-      <w:pPr>
-        <w:rPr>
-          <w:sz w:val="24"/>
-          <w:szCs w:val="24"/>
-        </w:rPr>
-      </w:pPr>
-      <w:r>
-        <w:rPr>
-          <w:sz w:val="24"/>
-          <w:szCs w:val="24"/>
+          <w:lang w:val="en-US"/>
+        </w:rPr>
+      </w:pPr>
+    </w:p>
+    <w:p>
+      <w:pPr>
+        <w:rPr>
+          <w:sz w:val="24"/>
+          <w:szCs w:val="24"/>
+          <w:lang w:val="en-US"/>
+        </w:rPr>
+      </w:pPr>
+      <w:r>
+        <w:rPr>
+          <w:sz w:val="24"/>
+          <w:szCs w:val="24"/>
+          <w:lang w:val="en-US"/>
+        </w:rPr>
+        <w:t xml:space="preserve">To facilitate the retrieval and addition of bank accounts and transactions I set up </w:t>
+      </w:r>
+      <w:proofErr w:type="spellStart"/>
+      <w:r>
+        <w:rPr>
+          <w:sz w:val="24"/>
+          <w:szCs w:val="24"/>
+          <w:lang w:val="en-US"/>
+        </w:rPr>
+        <w:t>IAccountRepository</w:t>
+      </w:r>
+      <w:proofErr w:type="spellEnd"/>
+      <w:r>
+        <w:rPr>
+          <w:sz w:val="24"/>
+          <w:szCs w:val="24"/>
+          <w:lang w:val="en-US"/>
+        </w:rPr>
+        <w:t xml:space="preserve"> and </w:t>
+      </w:r>
+      <w:proofErr w:type="spellStart"/>
+      <w:r>
+        <w:rPr>
+          <w:sz w:val="24"/>
+          <w:szCs w:val="24"/>
+          <w:lang w:val="en-US"/>
+        </w:rPr>
+        <w:t>IBankAccountRepository</w:t>
+      </w:r>
+      <w:proofErr w:type="spellEnd"/>
+      <w:r>
+        <w:rPr>
+          <w:sz w:val="24"/>
+          <w:szCs w:val="24"/>
+          <w:lang w:val="en-US"/>
+        </w:rPr>
+        <w:t xml:space="preserve"> interfaces stored in the interfaces folder with the repositories inheriting from these classes stored in the repository folder.</w:t>
+      </w:r>
+    </w:p>
+    <w:p>
+      <w:pPr>
+        <w:rPr>
+          <w:sz w:val="24"/>
+          <w:szCs w:val="24"/>
+          <w:lang w:val="en-US"/>
+        </w:rPr>
+      </w:pPr>
+      <w:r>
+        <w:rPr>
+          <w:sz w:val="24"/>
+          <w:szCs w:val="24"/>
+          <w:lang w:val="en-US"/>
         </w:rPr>
         <w:lastRenderedPageBreak/>
-        <w:t xml:space="preserve">Pour faciliter la récupérations et l’ajout des comptes bancaires et des transactions j’ai mis en place des interface </w:t>
-      </w:r>
-      <w:proofErr w:type="spellStart"/>
-      <w:r>
-        <w:rPr>
-          <w:sz w:val="24"/>
-          <w:szCs w:val="24"/>
-        </w:rPr>
-        <w:t>IAccountRepository</w:t>
-      </w:r>
-      <w:proofErr w:type="spellEnd"/>
-      <w:r>
-        <w:rPr>
-          <w:sz w:val="24"/>
-          <w:szCs w:val="24"/>
-        </w:rPr>
-        <w:t xml:space="preserve"> et </w:t>
-      </w:r>
-      <w:proofErr w:type="spellStart"/>
-      <w:r>
-        <w:rPr>
-          <w:sz w:val="24"/>
-          <w:szCs w:val="24"/>
-        </w:rPr>
-        <w:t>IBankAccountRepository</w:t>
-      </w:r>
-      <w:proofErr w:type="spellEnd"/>
-      <w:r>
-        <w:rPr>
-          <w:sz w:val="24"/>
-          <w:szCs w:val="24"/>
-        </w:rPr>
-        <w:t xml:space="preserve"> rangé dans le dossier interface</w:t>
-      </w:r>
-      <w:r>
-        <w:rPr>
-          <w:sz w:val="24"/>
-          <w:szCs w:val="24"/>
-        </w:rPr>
-        <w:t>s</w:t>
-      </w:r>
-      <w:r>
-        <w:rPr>
-          <w:sz w:val="24"/>
-          <w:szCs w:val="24"/>
-        </w:rPr>
-        <w:t xml:space="preserve"> avec les repository héritant de </w:t>
-      </w:r>
-      <w:proofErr w:type="gramStart"/>
-      <w:r>
-        <w:rPr>
-          <w:sz w:val="24"/>
-          <w:szCs w:val="24"/>
-        </w:rPr>
-        <w:t>ces classes rangé</w:t>
-      </w:r>
-      <w:proofErr w:type="gramEnd"/>
-      <w:r>
-        <w:rPr>
-          <w:sz w:val="24"/>
-          <w:szCs w:val="24"/>
-        </w:rPr>
-        <w:t xml:space="preserve"> dans le dossier repository.</w:t>
-      </w:r>
-    </w:p>
-    <w:p>
-      <w:pPr>
-        <w:rPr>
-          <w:sz w:val="24"/>
-          <w:szCs w:val="24"/>
-        </w:rPr>
-      </w:pPr>
-      <w:r>
-        <w:rPr>
-          <w:sz w:val="24"/>
-          <w:szCs w:val="24"/>
-        </w:rPr>
-        <w:t xml:space="preserve">Après avoir fait ça j’avais accompli la première partie de mon application et j’avais poser les bases pour la suite. </w:t>
-      </w:r>
-      <w:r>
-        <w:rPr>
-          <w:sz w:val="24"/>
-          <w:szCs w:val="24"/>
-        </w:rPr>
-        <w:t>Il était temps d’entamer la deuxième étape qui étaient celle de la création des comptes utilisateurs et administrateurs.</w:t>
-      </w:r>
-      <w:r>
-        <w:rPr>
-          <w:sz w:val="24"/>
-          <w:szCs w:val="24"/>
-        </w:rPr>
-        <w:t xml:space="preserve"> </w:t>
+        <w:t xml:space="preserve">After doing that I had completed the first part of my application and I had laid the foundations for the </w:t>
+      </w:r>
+      <w:r>
+        <w:rPr>
+          <w:sz w:val="24"/>
+          <w:szCs w:val="24"/>
+          <w:lang w:val="en-US"/>
+        </w:rPr>
+        <w:t>future</w:t>
+      </w:r>
+      <w:r>
+        <w:rPr>
+          <w:sz w:val="24"/>
+          <w:szCs w:val="24"/>
+          <w:lang w:val="en-US"/>
+        </w:rPr>
+        <w:t xml:space="preserve"> features</w:t>
+      </w:r>
+      <w:r>
+        <w:rPr>
+          <w:sz w:val="24"/>
+          <w:szCs w:val="24"/>
+          <w:lang w:val="en-US"/>
+        </w:rPr>
+        <w:t>. It was time to begin the second step which was the creation of user and administrator accounts.</w:t>
       </w:r>
     </w:p>
     <w:p>
@@ -1053,28 +920,66 @@
           <w:u w:val="single"/>
           <w:lang w:val="en-US"/>
         </w:rPr>
-        <w:t>Second step: Connected the authentication to all the precedent method</w:t>
-      </w:r>
-    </w:p>
-    <w:p>
-      <w:pPr>
-        <w:rPr>
-          <w:sz w:val="24"/>
-          <w:szCs w:val="24"/>
-        </w:rPr>
-      </w:pPr>
-      <w:r>
-        <w:rPr>
-          <w:sz w:val="24"/>
-          <w:szCs w:val="24"/>
-        </w:rPr>
-        <w:t xml:space="preserve">Pour cela j’ai utilisé </w:t>
+        <w:t xml:space="preserve">Second step: </w:t>
+      </w:r>
+      <w:r>
+        <w:rPr>
+          <w:b/>
+          <w:bCs/>
+          <w:sz w:val="24"/>
+          <w:szCs w:val="24"/>
+          <w:u w:val="single"/>
+          <w:lang w:val="en-US"/>
+        </w:rPr>
+        <w:t xml:space="preserve">The </w:t>
       </w:r>
       <w:proofErr w:type="spellStart"/>
       <w:r>
         <w:rPr>
-          <w:sz w:val="24"/>
-          <w:szCs w:val="24"/>
+          <w:b/>
+          <w:bCs/>
+          <w:sz w:val="24"/>
+          <w:szCs w:val="24"/>
+          <w:u w:val="single"/>
+          <w:lang w:val="en-US"/>
+        </w:rPr>
+        <w:t>Authentification</w:t>
+      </w:r>
+      <w:proofErr w:type="spellEnd"/>
+      <w:r>
+        <w:rPr>
+          <w:b/>
+          <w:bCs/>
+          <w:sz w:val="24"/>
+          <w:szCs w:val="24"/>
+          <w:u w:val="single"/>
+          <w:lang w:val="en-US"/>
+        </w:rPr>
+        <w:t xml:space="preserve"> (and connect all the precedent method to that)</w:t>
+      </w:r>
+    </w:p>
+    <w:p>
+      <w:pPr>
+        <w:rPr>
+          <w:sz w:val="24"/>
+          <w:szCs w:val="24"/>
+          <w:lang w:val="en-US"/>
+        </w:rPr>
+      </w:pPr>
+      <w:r>
+        <w:rPr>
+          <w:sz w:val="24"/>
+          <w:szCs w:val="24"/>
+          <w:lang w:val="en-US"/>
+        </w:rPr>
+        <w:t xml:space="preserve">For this I used </w:t>
+      </w:r>
+      <w:proofErr w:type="spellStart"/>
+      <w:r>
+        <w:rPr>
+          <w:sz w:val="24"/>
+          <w:szCs w:val="24"/>
+          <w:lang w:val="en-US"/>
         </w:rPr>
         <w:t>IdentityFramework</w:t>
       </w:r>
@@ -1083,28 +988,32 @@
         <w:rPr>
           <w:sz w:val="24"/>
           <w:szCs w:val="24"/>
-        </w:rPr>
-        <w:t xml:space="preserve">. J’ai donc </w:t>
-      </w:r>
-      <w:r>
-        <w:rPr>
-          <w:sz w:val="24"/>
-          <w:szCs w:val="24"/>
-        </w:rPr>
-        <w:t>créé</w:t>
-      </w:r>
-      <w:r>
-        <w:rPr>
-          <w:sz w:val="24"/>
-          <w:szCs w:val="24"/>
-        </w:rPr>
-        <w:t xml:space="preserve"> une classe </w:t>
+          <w:lang w:val="en-US"/>
+        </w:rPr>
+        <w:t xml:space="preserve">. </w:t>
+      </w:r>
+      <w:r>
+        <w:rPr>
+          <w:sz w:val="24"/>
+          <w:szCs w:val="24"/>
+          <w:lang w:val="en-US"/>
+        </w:rPr>
+        <w:t>So,</w:t>
+      </w:r>
+      <w:r>
+        <w:rPr>
+          <w:sz w:val="24"/>
+          <w:szCs w:val="24"/>
+          <w:lang w:val="en-US"/>
+        </w:rPr>
+        <w:t xml:space="preserve"> I created a </w:t>
       </w:r>
       <w:proofErr w:type="spellStart"/>
       <w:r>
         <w:rPr>
           <w:sz w:val="24"/>
           <w:szCs w:val="24"/>
+          <w:lang w:val="en-US"/>
         </w:rPr>
         <w:t>UserRoles</w:t>
       </w:r>
@@ -1113,180 +1022,116 @@
         <w:rPr>
           <w:sz w:val="24"/>
           <w:szCs w:val="24"/>
-        </w:rPr>
-        <w:t xml:space="preserve"> qu</w:t>
-      </w:r>
-      <w:r>
-        <w:rPr>
-          <w:sz w:val="24"/>
-          <w:szCs w:val="24"/>
-        </w:rPr>
-        <w:t>e</w:t>
-      </w:r>
-      <w:r>
-        <w:rPr>
-          <w:sz w:val="24"/>
-          <w:szCs w:val="24"/>
-        </w:rPr>
-        <w:t xml:space="preserve"> j’ai placé dans data avec deux </w:t>
-      </w:r>
-      <w:r>
-        <w:rPr>
-          <w:sz w:val="24"/>
-          <w:szCs w:val="24"/>
-        </w:rPr>
-        <w:t>rôles :</w:t>
-      </w:r>
-      <w:r>
-        <w:rPr>
-          <w:sz w:val="24"/>
-          <w:szCs w:val="24"/>
-        </w:rPr>
-        <w:t xml:space="preserve"> User et Admin.</w:t>
-      </w:r>
-      <w:r>
-        <w:rPr>
-          <w:sz w:val="24"/>
-          <w:szCs w:val="24"/>
-        </w:rPr>
-        <w:t xml:space="preserve"> J’ai créer deux nouvelle pages « vue », login et </w:t>
+          <w:lang w:val="en-US"/>
+        </w:rPr>
+        <w:t xml:space="preserve"> class that I placed in </w:t>
+      </w:r>
+      <w:r>
+        <w:rPr>
+          <w:sz w:val="24"/>
+          <w:szCs w:val="24"/>
+          <w:lang w:val="en-US"/>
+        </w:rPr>
+        <w:t xml:space="preserve">the </w:t>
+      </w:r>
+      <w:r>
+        <w:rPr>
+          <w:sz w:val="24"/>
+          <w:szCs w:val="24"/>
+          <w:lang w:val="en-US"/>
+        </w:rPr>
+        <w:t>data</w:t>
+      </w:r>
+      <w:r>
+        <w:rPr>
+          <w:sz w:val="24"/>
+          <w:szCs w:val="24"/>
+          <w:lang w:val="en-US"/>
+        </w:rPr>
+        <w:t xml:space="preserve"> folder</w:t>
+      </w:r>
+      <w:r>
+        <w:rPr>
+          <w:sz w:val="24"/>
+          <w:szCs w:val="24"/>
+          <w:lang w:val="en-US"/>
+        </w:rPr>
+        <w:t xml:space="preserve"> with two roles: User and Admin. I created two new “view” pages, login and register. While doing this, I discovered </w:t>
       </w:r>
       <w:proofErr w:type="spellStart"/>
       <w:r>
         <w:rPr>
           <w:sz w:val="24"/>
           <w:szCs w:val="24"/>
-        </w:rPr>
-        <w:t>register</w:t>
+          <w:lang w:val="en-US"/>
+        </w:rPr>
+        <w:t>viewModels</w:t>
       </w:r>
       <w:proofErr w:type="spellEnd"/>
       <w:r>
         <w:rPr>
           <w:sz w:val="24"/>
           <w:szCs w:val="24"/>
-        </w:rPr>
-        <w:t xml:space="preserve">. J’ai découvert en faisant ça les </w:t>
-      </w:r>
-      <w:proofErr w:type="spellStart"/>
-      <w:r>
-        <w:rPr>
-          <w:sz w:val="24"/>
-          <w:szCs w:val="24"/>
-        </w:rPr>
-        <w:t>viewModels</w:t>
-      </w:r>
-      <w:proofErr w:type="spellEnd"/>
-      <w:r>
-        <w:rPr>
-          <w:sz w:val="24"/>
-          <w:szCs w:val="24"/>
-        </w:rPr>
-        <w:t xml:space="preserve">, au tout départ je n’avais pas trop saisi </w:t>
-      </w:r>
-      <w:r>
-        <w:rPr>
-          <w:sz w:val="24"/>
-          <w:szCs w:val="24"/>
-        </w:rPr>
-        <w:t>leurs intérêts</w:t>
-      </w:r>
-      <w:r>
-        <w:rPr>
-          <w:sz w:val="24"/>
-          <w:szCs w:val="24"/>
-        </w:rPr>
-        <w:t xml:space="preserve"> mais par la suite j’ai trouvé ça très pratique et les utilisés dans quasiment toutes mes futurs pages.</w:t>
-      </w:r>
-    </w:p>
-    <w:p>
-      <w:pPr>
-        <w:rPr>
-          <w:sz w:val="24"/>
-          <w:szCs w:val="24"/>
-        </w:rPr>
-      </w:pPr>
-      <w:r>
-        <w:rPr>
-          <w:sz w:val="24"/>
-          <w:szCs w:val="24"/>
-        </w:rPr>
-        <w:t xml:space="preserve">Quand j’ai </w:t>
-      </w:r>
-      <w:r>
-        <w:rPr>
-          <w:sz w:val="24"/>
-          <w:szCs w:val="24"/>
-        </w:rPr>
-        <w:t>créé</w:t>
-      </w:r>
-      <w:r>
-        <w:rPr>
-          <w:sz w:val="24"/>
-          <w:szCs w:val="24"/>
-        </w:rPr>
-        <w:t xml:space="preserve"> ma page login je n’ai tout d’abord pas pris en compte le fait de pouvoir choisir entre </w:t>
-      </w:r>
-      <w:proofErr w:type="spellStart"/>
-      <w:r>
-        <w:rPr>
-          <w:sz w:val="24"/>
-          <w:szCs w:val="24"/>
-        </w:rPr>
-        <w:t>customer</w:t>
-      </w:r>
-      <w:proofErr w:type="spellEnd"/>
-      <w:r>
-        <w:rPr>
-          <w:sz w:val="24"/>
-          <w:szCs w:val="24"/>
-        </w:rPr>
-        <w:t xml:space="preserve"> et </w:t>
-      </w:r>
-      <w:proofErr w:type="spellStart"/>
-      <w:r>
-        <w:rPr>
-          <w:sz w:val="24"/>
-          <w:szCs w:val="24"/>
-        </w:rPr>
-        <w:t>bank</w:t>
-      </w:r>
-      <w:proofErr w:type="spellEnd"/>
-      <w:r>
-        <w:rPr>
-          <w:sz w:val="24"/>
-          <w:szCs w:val="24"/>
-        </w:rPr>
-        <w:t xml:space="preserve"> </w:t>
-      </w:r>
-      <w:proofErr w:type="spellStart"/>
-      <w:r>
-        <w:rPr>
-          <w:sz w:val="24"/>
-          <w:szCs w:val="24"/>
-        </w:rPr>
-        <w:t>employee</w:t>
-      </w:r>
-      <w:proofErr w:type="spellEnd"/>
-      <w:r>
-        <w:rPr>
-          <w:sz w:val="24"/>
-          <w:szCs w:val="24"/>
-        </w:rPr>
-        <w:t xml:space="preserve"> donc voilà à quoi ressemblait la page </w:t>
-      </w:r>
-      <w:r>
-        <w:rPr>
-          <w:sz w:val="24"/>
-          <w:szCs w:val="24"/>
-        </w:rPr>
-        <w:t>aux premiers abords</w:t>
-      </w:r>
-      <w:r>
-        <w:rPr>
-          <w:sz w:val="24"/>
-          <w:szCs w:val="24"/>
-        </w:rPr>
-        <w:t> :</w:t>
+          <w:lang w:val="en-US"/>
+        </w:rPr>
+        <w:t xml:space="preserve">. At </w:t>
+      </w:r>
+      <w:r>
+        <w:rPr>
+          <w:sz w:val="24"/>
+          <w:szCs w:val="24"/>
+          <w:lang w:val="en-US"/>
+        </w:rPr>
+        <w:t>first,</w:t>
+      </w:r>
+      <w:r>
+        <w:rPr>
+          <w:sz w:val="24"/>
+          <w:szCs w:val="24"/>
+          <w:lang w:val="en-US"/>
+        </w:rPr>
+        <w:t xml:space="preserve"> I didn't really understand their benefits but later I found them very practical and used them in almost all my future pages.</w:t>
+      </w:r>
+    </w:p>
+    <w:p>
+      <w:pPr>
+        <w:rPr>
+          <w:sz w:val="24"/>
+          <w:szCs w:val="24"/>
+          <w:lang w:val="en-US"/>
+        </w:rPr>
+      </w:pPr>
+      <w:r>
+        <w:rPr>
+          <w:sz w:val="24"/>
+          <w:szCs w:val="24"/>
+          <w:lang w:val="en-US"/>
+        </w:rPr>
+        <w:t xml:space="preserve">When I created my login </w:t>
+      </w:r>
+      <w:r>
+        <w:rPr>
+          <w:sz w:val="24"/>
+          <w:szCs w:val="24"/>
+          <w:lang w:val="en-US"/>
+        </w:rPr>
+        <w:t>page,</w:t>
+      </w:r>
+      <w:r>
+        <w:rPr>
+          <w:sz w:val="24"/>
+          <w:szCs w:val="24"/>
+          <w:lang w:val="en-US"/>
+        </w:rPr>
+        <w:t xml:space="preserve"> I initially did not take into account the fact of being able to choose between customer and bank employee so this is what the page looked like at </w:t>
+      </w:r>
+      <w:r>
+        <w:rPr>
+          <w:sz w:val="24"/>
+          <w:szCs w:val="24"/>
+          <w:lang w:val="en-US"/>
+        </w:rPr>
+        <w:t>the start:</w:t>
       </w:r>
     </w:p>
     <w:p>
@@ -1295,6 +1140,7 @@
         <w:rPr>
           <w:sz w:val="24"/>
           <w:szCs w:val="24"/>
+          <w:lang w:val="en-US"/>
         </w:rPr>
       </w:pPr>
       <w:r>
@@ -1358,30 +1204,16 @@
         <w:rPr>
           <w:sz w:val="24"/>
           <w:szCs w:val="24"/>
-        </w:rPr>
-      </w:pPr>
-      <w:r>
-        <w:rPr>
-          <w:sz w:val="24"/>
-          <w:szCs w:val="24"/>
-        </w:rPr>
-        <w:t xml:space="preserve">La page </w:t>
-      </w:r>
-      <w:proofErr w:type="spellStart"/>
-      <w:r>
-        <w:rPr>
-          <w:sz w:val="24"/>
-          <w:szCs w:val="24"/>
-        </w:rPr>
-        <w:t>register</w:t>
-      </w:r>
-      <w:proofErr w:type="spellEnd"/>
-      <w:r>
-        <w:rPr>
-          <w:sz w:val="24"/>
-          <w:szCs w:val="24"/>
-        </w:rPr>
-        <w:t xml:space="preserve"> permettait d’enregistrer un nouveau compte peu importe si nous étions déjà connectés ou non.</w:t>
+          <w:lang w:val="en-US"/>
+        </w:rPr>
+      </w:pPr>
+      <w:r>
+        <w:rPr>
+          <w:sz w:val="24"/>
+          <w:szCs w:val="24"/>
+          <w:lang w:val="en-US"/>
+        </w:rPr>
+        <w:t>The register page allowed us to register a new account regardless of whether we were already logged in or not.</w:t>
       </w:r>
     </w:p>
     <w:p>
@@ -1390,6 +1222,7 @@
         <w:rPr>
           <w:sz w:val="24"/>
           <w:szCs w:val="24"/>
+          <w:lang w:val="en-US"/>
         </w:rPr>
       </w:pPr>
       <w:r>
@@ -1451,84 +1284,102 @@
     </w:p>
     <w:p>
       <w:pPr>
-        <w:rPr>
-          <w:sz w:val="24"/>
-          <w:szCs w:val="24"/>
-        </w:rPr>
-      </w:pPr>
-      <w:r>
-        <w:rPr>
-          <w:sz w:val="24"/>
-          <w:szCs w:val="24"/>
-        </w:rPr>
-        <w:t xml:space="preserve">Une fois la logique de connexion mise en place avec la page login, j’ai construit </w:t>
-      </w:r>
-      <w:r>
-        <w:rPr>
-          <w:sz w:val="24"/>
-          <w:szCs w:val="24"/>
-        </w:rPr>
-        <w:t>une page appelée</w:t>
-      </w:r>
-      <w:r>
-        <w:rPr>
-          <w:sz w:val="24"/>
-          <w:szCs w:val="24"/>
+        <w:jc w:val="center"/>
+        <w:rPr>
+          <w:sz w:val="24"/>
+          <w:szCs w:val="24"/>
+          <w:lang w:val="en-US"/>
+        </w:rPr>
+      </w:pPr>
+    </w:p>
+    <w:p>
+      <w:pPr>
+        <w:rPr>
+          <w:sz w:val="24"/>
+          <w:szCs w:val="24"/>
+          <w:lang w:val="en-US"/>
+        </w:rPr>
+      </w:pPr>
+      <w:r>
+        <w:rPr>
+          <w:sz w:val="24"/>
+          <w:szCs w:val="24"/>
+          <w:lang w:val="en-US"/>
+        </w:rPr>
+        <w:t xml:space="preserve">Once the connection logic was set up with the login page, I built a page called dashboard which allows the </w:t>
+      </w:r>
+      <w:r>
+        <w:rPr>
+          <w:sz w:val="24"/>
+          <w:szCs w:val="24"/>
+          <w:lang w:val="en-US"/>
+        </w:rPr>
+        <w:t>customer</w:t>
+      </w:r>
+      <w:r>
+        <w:rPr>
+          <w:sz w:val="24"/>
+          <w:szCs w:val="24"/>
+          <w:lang w:val="en-US"/>
+        </w:rPr>
+        <w:t xml:space="preserve"> to list all </w:t>
+      </w:r>
+      <w:r>
+        <w:rPr>
+          <w:sz w:val="24"/>
+          <w:szCs w:val="24"/>
+          <w:lang w:val="en-US"/>
+        </w:rPr>
+        <w:t>of</w:t>
+      </w:r>
+      <w:r>
+        <w:rPr>
+          <w:sz w:val="24"/>
+          <w:szCs w:val="24"/>
+          <w:lang w:val="en-US"/>
         </w:rPr>
         <w:t xml:space="preserve"> </w:t>
       </w:r>
-      <w:proofErr w:type="spellStart"/>
-      <w:r>
-        <w:rPr>
-          <w:sz w:val="24"/>
-          <w:szCs w:val="24"/>
-        </w:rPr>
-        <w:t>dashboard</w:t>
-      </w:r>
-      <w:proofErr w:type="spellEnd"/>
-      <w:r>
-        <w:rPr>
-          <w:sz w:val="24"/>
-          <w:szCs w:val="24"/>
-        </w:rPr>
-        <w:t xml:space="preserve"> qui permet à l’utilisateur de lister toutes ces informations. Cette page reprend les mêmes méthodes que précédemment avec en plus l’informations de </w:t>
-      </w:r>
-      <w:proofErr w:type="spellStart"/>
-      <w:r>
-        <w:rPr>
-          <w:sz w:val="24"/>
-          <w:szCs w:val="24"/>
-        </w:rPr>
-        <w:t>l’id</w:t>
-      </w:r>
-      <w:proofErr w:type="spellEnd"/>
-      <w:r>
-        <w:rPr>
-          <w:sz w:val="24"/>
-          <w:szCs w:val="24"/>
-        </w:rPr>
-        <w:t xml:space="preserve"> de l’utilisateur pour </w:t>
-      </w:r>
-      <w:r>
-        <w:rPr>
-          <w:sz w:val="24"/>
-          <w:szCs w:val="24"/>
-        </w:rPr>
-        <w:t>récupérer</w:t>
-      </w:r>
-      <w:r>
-        <w:rPr>
-          <w:sz w:val="24"/>
-          <w:szCs w:val="24"/>
-        </w:rPr>
-        <w:t xml:space="preserve"> uniquement que ce qui lui concerne.</w:t>
-      </w:r>
-    </w:p>
-    <w:p>
-      <w:pPr>
-        <w:rPr>
-          <w:sz w:val="24"/>
-          <w:szCs w:val="24"/>
+      <w:r>
+        <w:rPr>
+          <w:sz w:val="24"/>
+          <w:szCs w:val="24"/>
+          <w:lang w:val="en-US"/>
+        </w:rPr>
+        <w:t>their</w:t>
+      </w:r>
+      <w:r>
+        <w:rPr>
+          <w:sz w:val="24"/>
+          <w:szCs w:val="24"/>
+          <w:lang w:val="en-US"/>
+        </w:rPr>
+        <w:t xml:space="preserve"> information. This page uses the same methods as previously with the addition of user ID information to retrieve only what concerns </w:t>
+      </w:r>
+      <w:r>
+        <w:rPr>
+          <w:sz w:val="24"/>
+          <w:szCs w:val="24"/>
+          <w:lang w:val="en-US"/>
+        </w:rPr>
+        <w:t>them</w:t>
+      </w:r>
+      <w:r>
+        <w:rPr>
+          <w:sz w:val="24"/>
+          <w:szCs w:val="24"/>
+          <w:lang w:val="en-US"/>
+        </w:rPr>
+        <w:t>.</w:t>
+      </w:r>
+    </w:p>
+    <w:p>
+      <w:pPr>
+        <w:jc w:val="center"/>
+        <w:rPr>
+          <w:sz w:val="24"/>
+          <w:szCs w:val="24"/>
+          <w:lang w:val="en-US"/>
         </w:rPr>
       </w:pPr>
       <w:r>
@@ -1578,28 +1429,25 @@
         <w:rPr>
           <w:sz w:val="24"/>
           <w:szCs w:val="24"/>
-        </w:rPr>
-      </w:pPr>
-      <w:r>
-        <w:rPr>
-          <w:sz w:val="24"/>
-          <w:szCs w:val="24"/>
-        </w:rPr>
-        <w:t>J’ai relié cette page avec cette faite précédemment</w:t>
-      </w:r>
-      <w:r>
-        <w:rPr>
-          <w:sz w:val="24"/>
-          <w:szCs w:val="24"/>
-        </w:rPr>
-        <w:t xml:space="preserve"> (Details pour les transactions et compte bancaires et ajouter une nouvelle transaction). J’ai d’ailleurs modifié la page pour ajouter une nouvelle transaction pour que l’utilisateur puisse choisir sur lequel de ces comptes il veut faire la transaction.</w:t>
-      </w:r>
-    </w:p>
-    <w:p>
-      <w:pPr>
-        <w:rPr>
-          <w:sz w:val="24"/>
-          <w:szCs w:val="24"/>
+          <w:lang w:val="en-US"/>
+        </w:rPr>
+      </w:pPr>
+      <w:r>
+        <w:rPr>
+          <w:sz w:val="24"/>
+          <w:szCs w:val="24"/>
+          <w:lang w:val="en-US"/>
+        </w:rPr>
+        <w:t>I linked this page with those made previously (Details for transactions and bank account and add a new transaction). I also modified the page to add a new transaction so that the user can choose which of these accounts they want to make the transaction on.</w:t>
+      </w:r>
+    </w:p>
+    <w:p>
+      <w:pPr>
+        <w:jc w:val="center"/>
+        <w:rPr>
+          <w:sz w:val="24"/>
+          <w:szCs w:val="24"/>
+          <w:lang w:val="en-US"/>
         </w:rPr>
       </w:pPr>
       <w:r>
@@ -1650,101 +1498,81 @@
         <w:rPr>
           <w:sz w:val="24"/>
           <w:szCs w:val="24"/>
-        </w:rPr>
-      </w:pPr>
-      <w:r>
-        <w:rPr>
-          <w:sz w:val="24"/>
-          <w:szCs w:val="24"/>
-        </w:rPr>
-        <w:t xml:space="preserve">Après avoir fini la vue du </w:t>
-      </w:r>
-      <w:proofErr w:type="spellStart"/>
-      <w:r>
-        <w:rPr>
-          <w:sz w:val="24"/>
-          <w:szCs w:val="24"/>
-        </w:rPr>
-        <w:t>customer</w:t>
-      </w:r>
-      <w:proofErr w:type="spellEnd"/>
-      <w:r>
-        <w:rPr>
-          <w:sz w:val="24"/>
-          <w:szCs w:val="24"/>
-        </w:rPr>
-        <w:t xml:space="preserve"> j’ai construis celle du </w:t>
-      </w:r>
-      <w:proofErr w:type="spellStart"/>
-      <w:r>
-        <w:rPr>
-          <w:sz w:val="24"/>
-          <w:szCs w:val="24"/>
-        </w:rPr>
-        <w:t>bank</w:t>
-      </w:r>
-      <w:proofErr w:type="spellEnd"/>
-      <w:r>
-        <w:rPr>
-          <w:sz w:val="24"/>
-          <w:szCs w:val="24"/>
-        </w:rPr>
-        <w:t xml:space="preserve"> </w:t>
-      </w:r>
-      <w:proofErr w:type="spellStart"/>
-      <w:r>
-        <w:rPr>
-          <w:sz w:val="24"/>
-          <w:szCs w:val="24"/>
-        </w:rPr>
-        <w:t>employee</w:t>
-      </w:r>
-      <w:proofErr w:type="spellEnd"/>
-      <w:r>
-        <w:rPr>
-          <w:sz w:val="24"/>
-          <w:szCs w:val="24"/>
-        </w:rPr>
-        <w:t xml:space="preserve">. Pour cela j’ai fait une page User </w:t>
-      </w:r>
-      <w:proofErr w:type="spellStart"/>
-      <w:r>
-        <w:rPr>
-          <w:sz w:val="24"/>
-          <w:szCs w:val="24"/>
-        </w:rPr>
-        <w:t>Lists</w:t>
-      </w:r>
-      <w:proofErr w:type="spellEnd"/>
-      <w:r>
-        <w:rPr>
-          <w:sz w:val="24"/>
-          <w:szCs w:val="24"/>
-        </w:rPr>
-        <w:t xml:space="preserve"> sur lequel il peut voir l’</w:t>
-      </w:r>
-      <w:proofErr w:type="spellStart"/>
-      <w:r>
-        <w:rPr>
-          <w:sz w:val="24"/>
-          <w:szCs w:val="24"/>
-        </w:rPr>
-        <w:t>username</w:t>
-      </w:r>
-      <w:proofErr w:type="spellEnd"/>
-      <w:r>
-        <w:rPr>
-          <w:sz w:val="24"/>
-          <w:szCs w:val="24"/>
-        </w:rPr>
-        <w:t xml:space="preserve"> et les comptes de l’utilisateurs avec les balances respectives. Il peut également accéder à son profile où le supprimer.</w:t>
-      </w:r>
-    </w:p>
-    <w:p>
-      <w:pPr>
-        <w:rPr>
-          <w:sz w:val="24"/>
-          <w:szCs w:val="24"/>
+          <w:lang w:val="en-US"/>
+        </w:rPr>
+      </w:pPr>
+      <w:r>
+        <w:rPr>
+          <w:sz w:val="24"/>
+          <w:szCs w:val="24"/>
+          <w:lang w:val="en-US"/>
+        </w:rPr>
+        <w:t xml:space="preserve">After finishing the customer </w:t>
+      </w:r>
+      <w:r>
+        <w:rPr>
+          <w:sz w:val="24"/>
+          <w:szCs w:val="24"/>
+          <w:lang w:val="en-US"/>
+        </w:rPr>
+        <w:t>view,</w:t>
+      </w:r>
+      <w:r>
+        <w:rPr>
+          <w:sz w:val="24"/>
+          <w:szCs w:val="24"/>
+          <w:lang w:val="en-US"/>
+        </w:rPr>
+        <w:t xml:space="preserve"> I built the bank employee view. For this I made a User Lists page on which you can see the username and user accounts</w:t>
+      </w:r>
+      <w:r>
+        <w:rPr>
+          <w:sz w:val="24"/>
+          <w:szCs w:val="24"/>
+          <w:lang w:val="en-US"/>
+        </w:rPr>
+        <w:t xml:space="preserve"> number</w:t>
+      </w:r>
+      <w:r>
+        <w:rPr>
+          <w:sz w:val="24"/>
+          <w:szCs w:val="24"/>
+          <w:lang w:val="en-US"/>
+        </w:rPr>
+        <w:t xml:space="preserve"> with the respective balances. </w:t>
+      </w:r>
+      <w:r>
+        <w:rPr>
+          <w:sz w:val="24"/>
+          <w:szCs w:val="24"/>
+          <w:lang w:val="en-US"/>
+        </w:rPr>
+        <w:t>The bank employee can also access or delete each user's</w:t>
+      </w:r>
+      <w:r>
+        <w:rPr>
+          <w:sz w:val="24"/>
+          <w:szCs w:val="24"/>
+          <w:lang w:val="en-US"/>
+        </w:rPr>
+        <w:t xml:space="preserve"> account</w:t>
+      </w:r>
+      <w:r>
+        <w:rPr>
+          <w:sz w:val="24"/>
+          <w:szCs w:val="24"/>
+          <w:lang w:val="en-US"/>
+        </w:rPr>
+        <w:t>.</w:t>
+      </w:r>
+    </w:p>
+    <w:p>
+      <w:pPr>
+        <w:jc w:val="center"/>
+        <w:rPr>
+          <w:sz w:val="24"/>
+          <w:szCs w:val="24"/>
+          <w:lang w:val="en-US"/>
         </w:rPr>
       </w:pPr>
       <w:r>
@@ -1794,53 +1622,41 @@
         <w:rPr>
           <w:sz w:val="24"/>
           <w:szCs w:val="24"/>
-        </w:rPr>
-      </w:pPr>
-      <w:r>
-        <w:rPr>
-          <w:sz w:val="24"/>
-          <w:szCs w:val="24"/>
-        </w:rPr>
-        <w:t xml:space="preserve">En appuyant sur </w:t>
-      </w:r>
-      <w:proofErr w:type="spellStart"/>
-      <w:r>
-        <w:rPr>
-          <w:sz w:val="24"/>
-          <w:szCs w:val="24"/>
-        </w:rPr>
-        <w:t>view</w:t>
-      </w:r>
-      <w:proofErr w:type="spellEnd"/>
-      <w:r>
-        <w:rPr>
-          <w:sz w:val="24"/>
-          <w:szCs w:val="24"/>
-        </w:rPr>
-        <w:t xml:space="preserve"> profile il obtiendra presque la même chose que l’utilisateur obtient dans son </w:t>
-      </w:r>
-      <w:proofErr w:type="spellStart"/>
-      <w:r>
-        <w:rPr>
-          <w:sz w:val="24"/>
-          <w:szCs w:val="24"/>
-        </w:rPr>
-        <w:t>dashboard</w:t>
-      </w:r>
-      <w:proofErr w:type="spellEnd"/>
-      <w:r>
-        <w:rPr>
-          <w:sz w:val="24"/>
-          <w:szCs w:val="24"/>
-        </w:rPr>
-        <w:t> :</w:t>
-      </w:r>
-    </w:p>
-    <w:p>
-      <w:pPr>
-        <w:rPr>
-          <w:sz w:val="24"/>
-          <w:szCs w:val="24"/>
+          <w:lang w:val="en"/>
+        </w:rPr>
+      </w:pPr>
+      <w:r>
+        <w:rPr>
+          <w:sz w:val="24"/>
+          <w:szCs w:val="24"/>
+          <w:lang w:val="en"/>
+        </w:rPr>
+        <w:t xml:space="preserve">By pressing view </w:t>
+      </w:r>
+      <w:r>
+        <w:rPr>
+          <w:sz w:val="24"/>
+          <w:szCs w:val="24"/>
+          <w:lang w:val="en"/>
+        </w:rPr>
+        <w:t>profile,</w:t>
+      </w:r>
+      <w:r>
+        <w:rPr>
+          <w:sz w:val="24"/>
+          <w:szCs w:val="24"/>
+          <w:lang w:val="en"/>
+        </w:rPr>
+        <w:t xml:space="preserve"> you will get almost the same thing as the user gets in his dashboard:</w:t>
+      </w:r>
+    </w:p>
+    <w:p>
+      <w:pPr>
+        <w:jc w:val="center"/>
+        <w:rPr>
+          <w:sz w:val="24"/>
+          <w:szCs w:val="24"/>
+          <w:lang w:val="en-US"/>
         </w:rPr>
       </w:pPr>
       <w:r>
@@ -1901,80 +1717,29 @@
     </w:p>
     <w:p>
       <w:pPr>
-        <w:rPr>
-          <w:sz w:val="24"/>
-          <w:szCs w:val="24"/>
-        </w:rPr>
-      </w:pPr>
-      <w:r>
-        <w:rPr>
-          <w:sz w:val="24"/>
-          <w:szCs w:val="24"/>
-        </w:rPr>
-        <w:t xml:space="preserve">S’il appuie sur </w:t>
-      </w:r>
-      <w:proofErr w:type="spellStart"/>
-      <w:r>
-        <w:rPr>
-          <w:sz w:val="24"/>
-          <w:szCs w:val="24"/>
-        </w:rPr>
-        <w:t>delete</w:t>
-      </w:r>
-      <w:proofErr w:type="spellEnd"/>
-      <w:r>
-        <w:rPr>
-          <w:sz w:val="24"/>
-          <w:szCs w:val="24"/>
-        </w:rPr>
-        <w:t xml:space="preserve"> et </w:t>
-      </w:r>
-      <w:proofErr w:type="spellStart"/>
-      <w:r>
-        <w:rPr>
-          <w:sz w:val="24"/>
-          <w:szCs w:val="24"/>
-        </w:rPr>
-        <w:t>confirm</w:t>
-      </w:r>
-      <w:proofErr w:type="spellEnd"/>
-      <w:r>
-        <w:rPr>
-          <w:sz w:val="24"/>
-          <w:szCs w:val="24"/>
-        </w:rPr>
-        <w:t xml:space="preserve">, et que l’utilisateur concerné n’a pas </w:t>
-      </w:r>
-      <w:proofErr w:type="spellStart"/>
-      <w:r>
-        <w:rPr>
-          <w:sz w:val="24"/>
-          <w:szCs w:val="24"/>
-        </w:rPr>
-        <w:t>zero</w:t>
-      </w:r>
-      <w:proofErr w:type="spellEnd"/>
-      <w:r>
-        <w:rPr>
-          <w:sz w:val="24"/>
-          <w:szCs w:val="24"/>
-        </w:rPr>
-        <w:t xml:space="preserve"> de monnaie alors une erreur va s’afficher :</w:t>
-      </w:r>
-    </w:p>
-    <w:p>
-      <w:pPr>
-        <w:rPr>
-          <w:sz w:val="24"/>
-          <w:szCs w:val="24"/>
-        </w:rPr>
-      </w:pPr>
-    </w:p>
-    <w:p>
-      <w:pPr>
-        <w:rPr>
-          <w:sz w:val="24"/>
-          <w:szCs w:val="24"/>
+        <w:jc w:val="center"/>
+        <w:rPr>
+          <w:sz w:val="24"/>
+          <w:szCs w:val="24"/>
+          <w:lang w:val="en-US"/>
+        </w:rPr>
+      </w:pPr>
+      <w:r>
+        <w:rPr>
+          <w:sz w:val="24"/>
+          <w:szCs w:val="24"/>
+          <w:lang w:val="en-US"/>
+        </w:rPr>
+        <w:t>If he presses delete and confirm, and the user concerned does not have zero currency then an error will be displayed:</w:t>
+      </w:r>
+    </w:p>
+    <w:p>
+      <w:pPr>
+        <w:jc w:val="center"/>
+        <w:rPr>
+          <w:sz w:val="24"/>
+          <w:szCs w:val="24"/>
+          <w:lang w:val="en-US"/>
         </w:rPr>
       </w:pPr>
       <w:r>
@@ -2039,163 +1804,51 @@
         <w:rPr>
           <w:sz w:val="24"/>
           <w:szCs w:val="24"/>
-        </w:rPr>
-      </w:pPr>
-      <w:r>
-        <w:rPr>
-          <w:sz w:val="24"/>
-          <w:szCs w:val="24"/>
-        </w:rPr>
-        <w:t xml:space="preserve">Pour faciliter la mise en place de ces pages j’ai comme précédemment fais des interfaces et </w:t>
+          <w:lang w:val="en-US"/>
+        </w:rPr>
+      </w:pPr>
+      <w:r>
+        <w:rPr>
+          <w:sz w:val="24"/>
+          <w:szCs w:val="24"/>
+          <w:lang w:val="en-US"/>
+        </w:rPr>
+        <w:t xml:space="preserve">To make it easier to set up these pages, as before, I created interfaces and repositories. Here one for the Users and one for the dashboard. </w:t>
       </w:r>
       <w:proofErr w:type="spellStart"/>
       <w:r>
         <w:rPr>
           <w:sz w:val="24"/>
           <w:szCs w:val="24"/>
-        </w:rPr>
-        <w:t>reposository</w:t>
+          <w:lang w:val="en-US"/>
+        </w:rPr>
+        <w:t>ViewModels</w:t>
       </w:r>
       <w:proofErr w:type="spellEnd"/>
       <w:r>
         <w:rPr>
           <w:sz w:val="24"/>
           <w:szCs w:val="24"/>
-        </w:rPr>
-        <w:t xml:space="preserve">. Ici un pour les </w:t>
-      </w:r>
-      <w:proofErr w:type="spellStart"/>
-      <w:r>
-        <w:rPr>
-          <w:sz w:val="24"/>
-          <w:szCs w:val="24"/>
-        </w:rPr>
-        <w:t>Users</w:t>
-      </w:r>
-      <w:proofErr w:type="spellEnd"/>
-      <w:r>
-        <w:rPr>
-          <w:sz w:val="24"/>
-          <w:szCs w:val="24"/>
-        </w:rPr>
-        <w:t xml:space="preserve"> et un pour le </w:t>
-      </w:r>
-      <w:proofErr w:type="spellStart"/>
-      <w:r>
-        <w:rPr>
-          <w:sz w:val="24"/>
-          <w:szCs w:val="24"/>
-        </w:rPr>
-        <w:t>dashboard</w:t>
-      </w:r>
-      <w:proofErr w:type="spellEnd"/>
-      <w:r>
-        <w:rPr>
-          <w:sz w:val="24"/>
-          <w:szCs w:val="24"/>
-        </w:rPr>
-        <w:t xml:space="preserve">. Les </w:t>
-      </w:r>
-      <w:proofErr w:type="spellStart"/>
-      <w:r>
-        <w:rPr>
-          <w:sz w:val="24"/>
-          <w:szCs w:val="24"/>
-        </w:rPr>
-        <w:t>ViewModel</w:t>
-      </w:r>
-      <w:proofErr w:type="spellEnd"/>
-      <w:r>
-        <w:rPr>
-          <w:sz w:val="24"/>
-          <w:szCs w:val="24"/>
-        </w:rPr>
-        <w:t xml:space="preserve"> m’ont également été très utiles pour encapsuler différentes donnés et afficher tout ce que j’avais besoin.</w:t>
-      </w:r>
-    </w:p>
-    <w:p>
-      <w:pPr>
-        <w:rPr>
-          <w:sz w:val="24"/>
-          <w:szCs w:val="24"/>
-        </w:rPr>
-      </w:pPr>
-    </w:p>
-    <w:p>
-      <w:pPr>
-        <w:rPr>
-          <w:sz w:val="24"/>
-          <w:szCs w:val="24"/>
-        </w:rPr>
-      </w:pPr>
-      <w:r>
-        <w:rPr>
-          <w:sz w:val="24"/>
-          <w:szCs w:val="24"/>
-        </w:rPr>
-        <w:t xml:space="preserve">A ce stade l’application était donc presque </w:t>
-      </w:r>
-      <w:r>
-        <w:rPr>
-          <w:sz w:val="24"/>
-          <w:szCs w:val="24"/>
-        </w:rPr>
-        <w:t>finie</w:t>
-      </w:r>
-      <w:r>
-        <w:rPr>
-          <w:sz w:val="24"/>
-          <w:szCs w:val="24"/>
-        </w:rPr>
-        <w:t xml:space="preserve"> ! J’ai ajouté la possibilité de choisir entre </w:t>
-      </w:r>
-      <w:proofErr w:type="spellStart"/>
-      <w:r>
-        <w:rPr>
-          <w:sz w:val="24"/>
-          <w:szCs w:val="24"/>
-        </w:rPr>
-        <w:t>bank</w:t>
-      </w:r>
-      <w:proofErr w:type="spellEnd"/>
-      <w:r>
-        <w:rPr>
-          <w:sz w:val="24"/>
-          <w:szCs w:val="24"/>
-        </w:rPr>
-        <w:t xml:space="preserve"> </w:t>
-      </w:r>
-      <w:proofErr w:type="spellStart"/>
-      <w:r>
-        <w:rPr>
-          <w:sz w:val="24"/>
-          <w:szCs w:val="24"/>
-        </w:rPr>
-        <w:t>employee</w:t>
-      </w:r>
-      <w:proofErr w:type="spellEnd"/>
-      <w:r>
-        <w:rPr>
-          <w:sz w:val="24"/>
-          <w:szCs w:val="24"/>
-        </w:rPr>
-        <w:t xml:space="preserve"> ou </w:t>
-      </w:r>
-      <w:proofErr w:type="spellStart"/>
-      <w:r>
-        <w:rPr>
-          <w:sz w:val="24"/>
-          <w:szCs w:val="24"/>
-        </w:rPr>
-        <w:t>customer</w:t>
-      </w:r>
-      <w:proofErr w:type="spellEnd"/>
-      <w:r>
-        <w:rPr>
-          <w:sz w:val="24"/>
-          <w:szCs w:val="24"/>
-        </w:rPr>
-        <w:t xml:space="preserve"> lors du login :</w:t>
+          <w:lang w:val="en-US"/>
+        </w:rPr>
+        <w:t xml:space="preserve"> were also very useful for me to encapsulate different data and display everything I needed.</w:t>
+      </w:r>
+    </w:p>
+    <w:p>
+      <w:pPr>
+        <w:rPr>
+          <w:sz w:val="24"/>
+          <w:szCs w:val="24"/>
+          <w:lang w:val="en-US"/>
+        </w:rPr>
+      </w:pPr>
+      <w:r>
+        <w:rPr>
+          <w:sz w:val="24"/>
+          <w:szCs w:val="24"/>
+          <w:lang w:val="en-US"/>
+        </w:rPr>
+        <w:t>At this stage the application was almost finished! I added the possibility of choosing between bank employee or customer during login:</w:t>
       </w:r>
     </w:p>
     <w:p>
@@ -2204,6 +1857,7 @@
         <w:rPr>
           <w:sz w:val="24"/>
           <w:szCs w:val="24"/>
+          <w:lang w:val="en-US"/>
         </w:rPr>
       </w:pPr>
       <w:r>
@@ -2318,8 +1972,16 @@
         <w:rPr>
           <w:sz w:val="24"/>
           <w:szCs w:val="24"/>
-        </w:rPr>
-        <w:t xml:space="preserve">Pour finir j’ai ajouté des protections pour ne pas qu’un utilisateur non connecté ou un non </w:t>
+          <w:lang w:val="en-US"/>
+        </w:rPr>
+        <w:t xml:space="preserve">Finally, I added protections to prevent a non-connected user or a non-bank employee from being able to access pages that they should not. </w:t>
+      </w:r>
+      <w:r>
+        <w:rPr>
+          <w:sz w:val="24"/>
+          <w:szCs w:val="24"/>
+        </w:rPr>
+        <w:t xml:space="preserve">The application </w:t>
       </w:r>
       <w:proofErr w:type="spellStart"/>
       <w:r>
@@ -2327,7 +1989,7 @@
           <w:sz w:val="24"/>
           <w:szCs w:val="24"/>
         </w:rPr>
-        <w:t>employee</w:t>
+        <w:t>was</w:t>
       </w:r>
       <w:proofErr w:type="spellEnd"/>
       <w:r>
@@ -2335,7 +1997,7 @@
           <w:sz w:val="24"/>
           <w:szCs w:val="24"/>
         </w:rPr>
-        <w:t xml:space="preserve"> de </w:t>
+        <w:t xml:space="preserve"> </w:t>
       </w:r>
       <w:proofErr w:type="spellStart"/>
       <w:r>
@@ -2343,7 +2005,7 @@
           <w:sz w:val="24"/>
           <w:szCs w:val="24"/>
         </w:rPr>
-        <w:t>bank</w:t>
+        <w:t>therefore</w:t>
       </w:r>
       <w:proofErr w:type="spellEnd"/>
       <w:r>
@@ -2351,22 +2013,7 @@
           <w:sz w:val="24"/>
           <w:szCs w:val="24"/>
         </w:rPr>
-        <w:t xml:space="preserve"> puisse accéder à des pages qu’il ne devrait pas. L’application était donc fin prête !</w:t>
-      </w:r>
-    </w:p>
-    <w:p>
-      <w:pPr>
-        <w:rPr>
-          <w:sz w:val="24"/>
-          <w:szCs w:val="24"/>
-        </w:rPr>
-      </w:pPr>
-      <w:r>
-        <w:rPr>
-          <w:sz w:val="24"/>
-          <w:szCs w:val="24"/>
-        </w:rPr>
-        <w:t>Au final voici à quoi ressemble l’</w:t>
+        <w:t xml:space="preserve"> </w:t>
       </w:r>
       <w:proofErr w:type="spellStart"/>
       <w:r>
@@ -2374,7 +2021,7 @@
           <w:sz w:val="24"/>
           <w:szCs w:val="24"/>
         </w:rPr>
-        <w:t>uml</w:t>
+        <w:t>ready</w:t>
       </w:r>
       <w:proofErr w:type="spellEnd"/>
       <w:r>
@@ -2382,32 +2029,144 @@
           <w:sz w:val="24"/>
           <w:szCs w:val="24"/>
         </w:rPr>
-        <w:t xml:space="preserve"> de mes </w:t>
+        <w:t>!</w:t>
+      </w:r>
+    </w:p>
+    <w:p>
+      <w:pPr>
+        <w:rPr>
+          <w:sz w:val="24"/>
+          <w:szCs w:val="24"/>
+          <w:lang w:val="en-US"/>
+        </w:rPr>
+      </w:pPr>
+      <w:r>
+        <w:rPr>
+          <w:sz w:val="24"/>
+          <w:szCs w:val="24"/>
+          <w:lang w:val="en-US"/>
+        </w:rPr>
+        <w:t>In the end, here is what the UML of my models, my interfaces and some other classes looks like:</w:t>
+      </w:r>
+    </w:p>
+    <w:p>
+      <w:pPr>
+        <w:rPr>
+          <w:sz w:val="24"/>
+          <w:szCs w:val="24"/>
+          <w:lang w:val="en-US"/>
+        </w:rPr>
+      </w:pPr>
+      <w:r>
+        <w:rPr>
+          <w:sz w:val="24"/>
+          <w:szCs w:val="24"/>
+        </w:rPr>
+        <w:drawing>
+          <wp:inline distT="0" distB="0" distL="0" distR="0" wp14:anchorId="27F18E5A" wp14:editId="51261402">
+            <wp:extent cx="5760720" cy="2012315"/>
+            <wp:effectExtent l="0" t="0" r="0" b="6985"/>
+            <wp:docPr id="553814784" name="Image 1"/>
+            <wp:cNvGraphicFramePr>
+              <a:graphicFrameLocks xmlns:a="http://schemas.openxmlformats.org/drawingml/2006/main" noChangeAspect="1"/>
+            </wp:cNvGraphicFramePr>
+            <a:graphic xmlns:a="http://schemas.openxmlformats.org/drawingml/2006/main">
+              <a:graphicData uri="http://schemas.openxmlformats.org/drawingml/2006/picture">
+                <pic:pic xmlns:pic="http://schemas.openxmlformats.org/drawingml/2006/picture">
+                  <pic:nvPicPr>
+                    <pic:cNvPr id="553814784" name=""/>
+                    <pic:cNvPicPr/>
+                  </pic:nvPicPr>
+                  <pic:blipFill>
+                    <a:blip r:embed="rId20"/>
+                    <a:stretch>
+                      <a:fillRect/>
+                    </a:stretch>
+                  </pic:blipFill>
+                  <pic:spPr>
+                    <a:xfrm>
+                      <a:off x="0" y="0"/>
+                      <a:ext cx="5760720" cy="2012315"/>
+                    </a:xfrm>
+                    <a:prstGeom prst="rect">
+                      <a:avLst/>
+                    </a:prstGeom>
+                  </pic:spPr>
+                </pic:pic>
+              </a:graphicData>
+            </a:graphic>
+          </wp:inline>
+        </w:drawing>
+      </w:r>
+    </w:p>
+    <w:p>
+      <w:pPr>
+        <w:rPr>
+          <w:sz w:val="24"/>
+          <w:szCs w:val="24"/>
+          <w:lang w:val="en-US"/>
+        </w:rPr>
+      </w:pPr>
+      <w:r>
+        <w:rPr>
+          <w:sz w:val="24"/>
+          <w:szCs w:val="24"/>
+          <w:lang w:val="en-US"/>
+        </w:rPr>
+        <w:t xml:space="preserve">Knowing that the </w:t>
       </w:r>
       <w:proofErr w:type="spellStart"/>
       <w:r>
         <w:rPr>
           <w:sz w:val="24"/>
           <w:szCs w:val="24"/>
-        </w:rPr>
-        <w:t>models</w:t>
+          <w:lang w:val="en-US"/>
+        </w:rPr>
+        <w:t>AppUser</w:t>
       </w:r>
       <w:proofErr w:type="spellEnd"/>
       <w:r>
         <w:rPr>
           <w:sz w:val="24"/>
           <w:szCs w:val="24"/>
-        </w:rPr>
-        <w:t> :</w:t>
-      </w:r>
-    </w:p>
-    <w:p>
-      <w:pPr>
-        <w:rPr>
-          <w:sz w:val="24"/>
-          <w:szCs w:val="24"/>
-        </w:rPr>
-      </w:pPr>
+          <w:lang w:val="en-US"/>
+        </w:rPr>
+        <w:t xml:space="preserve"> user id</w:t>
+      </w:r>
+      <w:r>
+        <w:rPr>
+          <w:sz w:val="24"/>
+          <w:szCs w:val="24"/>
+          <w:lang w:val="en-US"/>
+        </w:rPr>
+        <w:t xml:space="preserve"> and email </w:t>
+      </w:r>
+      <w:r>
+        <w:rPr>
+          <w:sz w:val="24"/>
+          <w:szCs w:val="24"/>
+          <w:lang w:val="en-US"/>
+        </w:rPr>
+        <w:t xml:space="preserve">is directly managed by </w:t>
+      </w:r>
+      <w:proofErr w:type="spellStart"/>
+      <w:r>
+        <w:rPr>
+          <w:sz w:val="24"/>
+          <w:szCs w:val="24"/>
+          <w:lang w:val="en-US"/>
+        </w:rPr>
+        <w:t>IdentityUser</w:t>
+      </w:r>
+      <w:proofErr w:type="spellEnd"/>
+      <w:r>
+        <w:rPr>
+          <w:sz w:val="24"/>
+          <w:szCs w:val="24"/>
+          <w:lang w:val="en-US"/>
+        </w:rPr>
+        <w:t xml:space="preserve"> and I also added the &lt;int&gt; specification so that the id is in integer.</w:t>
+      </w:r>
     </w:p>
     <w:sectPr>
       <w:pgSz w:w="11906" w:h="16838"/>
@@ -3243,7 +3002,6 @@
   <w:style w:type="character" w:default="1" w:styleId="Policepardfaut">
     <w:name w:val="Default Paragraph Font"/>
     <w:uiPriority w:val="1"/>
-    <w:semiHidden/>
     <w:unhideWhenUsed/>
   </w:style>
   <w:style w:type="table" w:default="1" w:styleId="TableauNormal">

</xml_diff>